<commit_message>
Added data story presentation section + minor edits.
</commit_message>
<xml_diff>
--- a/doc/idh3931_syllabus.docx
+++ b/doc/idh3931_syllabus.docx
@@ -190,7 +190,7 @@
               </wp:anchor>
             </w:drawing>
           </mc:Choice>
-          <mc:Fallback xmlns:cx1="http://schemas.microsoft.com/office/drawing/2015/9/8/chartex" xmlns:w16se="http://schemas.microsoft.com/office/word/2015/wordml/symex" xmlns:cx="http://schemas.microsoft.com/office/drawing/2014/chartex">
+          <mc:Fallback xmlns:cx="http://schemas.microsoft.com/office/drawing/2014/chartex" xmlns:w16se="http://schemas.microsoft.com/office/word/2015/wordml/symex" xmlns:cx1="http://schemas.microsoft.com/office/drawing/2015/9/8/chartex">
             <w:pict>
               <v:line w14:anchorId="06F83520" id="Straight Connector 1" o:spid="_x0000_s1026" style="position:absolute;z-index:251659264;visibility:visible;mso-wrap-style:square;mso-height-percent:0;mso-wrap-distance-left:9pt;mso-wrap-distance-top:0;mso-wrap-distance-right:9pt;mso-wrap-distance-bottom:0;mso-position-horizontal:absolute;mso-position-horizontal-relative:text;mso-position-vertical:absolute;mso-position-vertical-relative:text;mso-height-percent:0;mso-height-relative:margin" from="0,5.65pt" to="442.2pt,5.65pt" o:gfxdata="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" strokecolor="black [3200]" strokeweight=".5pt">
                 <v:stroke joinstyle="miter"/>
@@ -440,7 +440,7 @@
               </wp:anchor>
             </w:drawing>
           </mc:Choice>
-          <mc:Fallback xmlns:cx1="http://schemas.microsoft.com/office/drawing/2015/9/8/chartex" xmlns:w16se="http://schemas.microsoft.com/office/word/2015/wordml/symex" xmlns:cx="http://schemas.microsoft.com/office/drawing/2014/chartex">
+          <mc:Fallback xmlns:cx="http://schemas.microsoft.com/office/drawing/2014/chartex" xmlns:w16se="http://schemas.microsoft.com/office/word/2015/wordml/symex" xmlns:cx1="http://schemas.microsoft.com/office/drawing/2015/9/8/chartex">
             <w:pict>
               <v:line w14:anchorId="47C1AC52" id="Straight Connector 2" o:spid="_x0000_s1026" style="position:absolute;z-index:251661312;visibility:visible;mso-wrap-style:square;mso-height-percent:0;mso-wrap-distance-left:9pt;mso-wrap-distance-top:0;mso-wrap-distance-right:9pt;mso-wrap-distance-bottom:0;mso-position-horizontal:absolute;mso-position-horizontal-relative:text;mso-position-vertical:absolute;mso-position-vertical-relative:text;mso-height-percent:0;mso-height-relative:margin" from="0,4.75pt" to="442.2pt,4.75pt" o:gfxdata="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" strokecolor="black [3200]" strokeweight=".5pt">
                 <v:stroke joinstyle="miter"/>
@@ -469,7 +469,155 @@
     </w:p>
     <w:p>
       <w:pPr>
+        <w:suppressAutoHyphens/>
         <w:spacing w:after="0" w:line="276" w:lineRule="auto"/>
+        <w:rPr>
+          <w:rFonts w:asciiTheme="majorHAnsi" w:hAnsiTheme="majorHAnsi" w:cs="Calibri Light"/>
+          <w:color w:val="2F5496" w:themeColor="accent5" w:themeShade="BF"/>
+          <w:sz w:val="24"/>
+          <w:szCs w:val="24"/>
+        </w:rPr>
+      </w:pPr>
+      <w:r>
+        <w:rPr>
+          <w:rFonts w:asciiTheme="majorHAnsi" w:hAnsiTheme="majorHAnsi" w:cs="Calibri Light"/>
+          <w:color w:val="2F5496" w:themeColor="accent5" w:themeShade="BF"/>
+          <w:sz w:val="24"/>
+          <w:szCs w:val="24"/>
+        </w:rPr>
+        <w:t xml:space="preserve">Course </w:t>
+      </w:r>
+      <w:r>
+        <w:rPr>
+          <w:rFonts w:asciiTheme="majorHAnsi" w:hAnsiTheme="majorHAnsi" w:cs="Calibri Light"/>
+          <w:color w:val="2F5496" w:themeColor="accent5" w:themeShade="BF"/>
+          <w:sz w:val="24"/>
+          <w:szCs w:val="24"/>
+        </w:rPr>
+        <w:t>Description</w:t>
+      </w:r>
+      <w:bookmarkStart w:id="0" w:name="_GoBack"/>
+      <w:bookmarkEnd w:id="0"/>
+    </w:p>
+    <w:p>
+      <w:pPr>
+        <w:rPr>
+          <w:rFonts w:ascii="Calibri Light" w:hAnsi="Calibri Light" w:cs="Helvetica"/>
+          <w:szCs w:val="24"/>
+        </w:rPr>
+      </w:pPr>
+      <w:r>
+        <w:rPr>
+          <w:rFonts w:ascii="Calibri Light" w:hAnsi="Calibri Light" w:cs="Helvetica"/>
+          <w:szCs w:val="24"/>
+        </w:rPr>
+        <w:t xml:space="preserve">In this class, students will acquire basic data science skills to tell a compelling data story.  To that end, you </w:t>
+      </w:r>
+      <w:r>
+        <w:rPr>
+          <w:rFonts w:ascii="Calibri Light" w:hAnsi="Calibri Light" w:cs="Helvetica"/>
+          <w:szCs w:val="24"/>
+        </w:rPr>
+        <w:t xml:space="preserve">will first develop a working knowledge of descriptive statistics.  Second, you will acquire the </w:t>
+      </w:r>
+      <w:r>
+        <w:rPr>
+          <w:rFonts w:ascii="Calibri Light" w:hAnsi="Calibri Light" w:cs="Helvetica"/>
+          <w:szCs w:val="24"/>
+        </w:rPr>
+        <w:t>ability</w:t>
+      </w:r>
+      <w:r>
+        <w:rPr>
+          <w:rFonts w:ascii="Calibri Light" w:hAnsi="Calibri Light" w:cs="Helvetica"/>
+          <w:szCs w:val="24"/>
+        </w:rPr>
+        <w:t xml:space="preserve"> to express that understanding in simple R programs.  And finally, you will put these newly acquired </w:t>
+      </w:r>
+      <w:r>
+        <w:rPr>
+          <w:rFonts w:ascii="Calibri Light" w:hAnsi="Calibri Light" w:cs="Helvetica"/>
+          <w:szCs w:val="24"/>
+        </w:rPr>
+        <w:t>skills</w:t>
+      </w:r>
+      <w:r>
+        <w:rPr>
+          <w:rFonts w:ascii="Calibri Light" w:hAnsi="Calibri Light" w:cs="Helvetica"/>
+          <w:szCs w:val="24"/>
+        </w:rPr>
+        <w:t xml:space="preserve"> to use in the production of a 4 to 6 minute data story video. </w:t>
+      </w:r>
+    </w:p>
+    <w:p>
+      <w:pPr>
+        <w:rPr>
+          <w:rFonts w:ascii="Calibri Light" w:hAnsi="Calibri Light" w:cs="Helvetica"/>
+          <w:szCs w:val="24"/>
+        </w:rPr>
+      </w:pPr>
+      <w:r>
+        <w:rPr>
+          <w:rFonts w:ascii="Calibri Light" w:hAnsi="Calibri Light" w:cs="Helvetica"/>
+          <w:szCs w:val="24"/>
+        </w:rPr>
+        <w:t>A key feature of this course is its focus on active learning.  You will learn by doing, with hands-on assignments and programming projects.  Although this class has no pre-re</w:t>
+      </w:r>
+      <w:r>
+        <w:rPr>
+          <w:rFonts w:ascii="Calibri Light" w:hAnsi="Calibri Light" w:cs="Helvetica"/>
+          <w:szCs w:val="24"/>
+        </w:rPr>
+        <w:t xml:space="preserve">quisites, students should be proficient in basic algebra.  </w:t>
+      </w:r>
+      <w:r>
+        <w:rPr>
+          <w:rFonts w:ascii="Calibri Light" w:hAnsi="Calibri Light" w:cs="Helvetica"/>
+          <w:szCs w:val="24"/>
+        </w:rPr>
+        <w:t xml:space="preserve">An interest in and/or exposure to computer programming is also helpful, though the key determinant of success </w:t>
+      </w:r>
+      <w:r>
+        <w:rPr>
+          <w:rFonts w:ascii="Calibri Light" w:hAnsi="Calibri Light" w:cs="Helvetica"/>
+          <w:szCs w:val="24"/>
+        </w:rPr>
+        <w:t>in this class</w:t>
+      </w:r>
+      <w:r>
+        <w:rPr>
+          <w:rFonts w:ascii="Calibri Light" w:hAnsi="Calibri Light" w:cs="Helvetica"/>
+          <w:szCs w:val="24"/>
+        </w:rPr>
+        <w:t xml:space="preserve"> </w:t>
+      </w:r>
+      <w:r>
+        <w:rPr>
+          <w:rFonts w:ascii="Calibri Light" w:hAnsi="Calibri Light" w:cs="Helvetica"/>
+          <w:szCs w:val="24"/>
+        </w:rPr>
+        <w:t>is</w:t>
+      </w:r>
+      <w:r>
+        <w:rPr>
+          <w:rFonts w:ascii="Calibri Light" w:hAnsi="Calibri Light" w:cs="Helvetica"/>
+          <w:szCs w:val="24"/>
+        </w:rPr>
+        <w:t xml:space="preserve"> a desire to learn through fearless experimentation.</w:t>
+      </w:r>
+    </w:p>
+    <w:p>
+      <w:pPr>
+        <w:spacing w:after="0" w:line="240" w:lineRule="auto"/>
+        <w:rPr>
+          <w:rFonts w:asciiTheme="majorHAnsi" w:hAnsiTheme="majorHAnsi" w:cstheme="majorHAnsi"/>
+          <w:color w:val="2F5496" w:themeColor="accent5" w:themeShade="BF"/>
+        </w:rPr>
+      </w:pPr>
+    </w:p>
+    <w:p>
+      <w:pPr>
+        <w:spacing w:after="120" w:line="276" w:lineRule="auto"/>
         <w:rPr>
           <w:rFonts w:asciiTheme="majorHAnsi" w:hAnsiTheme="majorHAnsi" w:cstheme="majorHAnsi"/>
           <w:color w:val="2F5496" w:themeColor="accent5" w:themeShade="BF"/>
@@ -498,7 +646,7 @@
     </w:p>
     <w:p>
       <w:pPr>
-        <w:spacing w:after="0" w:line="240" w:lineRule="auto"/>
+        <w:spacing w:after="120" w:line="240" w:lineRule="auto"/>
         <w:rPr>
           <w:rFonts w:ascii="Calibri Light" w:hAnsi="Calibri Light" w:cs="Calibri Light"/>
         </w:rPr>
@@ -608,7 +756,13 @@
         <w:rPr>
           <w:rFonts w:ascii="Calibri Light" w:hAnsi="Calibri Light" w:cs="Calibri Light"/>
         </w:rPr>
-        <w:t xml:space="preserve">This is a dramatically revised second edition so you cannot use the first edition of the book. </w:t>
+        <w:t>An electronic version of this text is provided in Canvas</w:t>
+      </w:r>
+      <w:r>
+        <w:rPr>
+          <w:rFonts w:ascii="Calibri Light" w:hAnsi="Calibri Light" w:cs="Calibri Light"/>
+        </w:rPr>
+        <w:t xml:space="preserve">. </w:t>
       </w:r>
       <w:r>
         <w:rPr>
@@ -691,9 +845,14 @@
       <w:r>
         <w:rPr>
           <w:rFonts w:ascii="Calibri Light" w:hAnsi="Calibri Light" w:cs="Calibri Light"/>
-          <w:color w:val="333333"/>
-        </w:rPr>
-        <w:t>An eBook version of this text is available for free on the library’s website.</w:t>
+        </w:rPr>
+        <w:t>An electronic version of this text is provided in Canvas</w:t>
+      </w:r>
+      <w:r>
+        <w:rPr>
+          <w:rFonts w:ascii="Calibri Light" w:hAnsi="Calibri Light" w:cs="Calibri Light"/>
+        </w:rPr>
+        <w:t>.</w:t>
       </w:r>
     </w:p>
     <w:p>
@@ -769,6 +928,8 @@
         <w:spacing w:after="0" w:line="240" w:lineRule="auto"/>
         <w:rPr>
           <w:rFonts w:asciiTheme="majorHAnsi" w:hAnsiTheme="majorHAnsi" w:cstheme="majorHAnsi"/>
+          <w:sz w:val="24"/>
+          <w:szCs w:val="24"/>
         </w:rPr>
       </w:pPr>
     </w:p>
@@ -892,136 +1053,6 @@
           <w:rFonts w:ascii="Calibri Light" w:hAnsi="Calibri Light" w:cs="Calibri Light"/>
         </w:rPr>
         <w:t xml:space="preserve"> as soon as they are available. </w:t>
-      </w:r>
-    </w:p>
-    <w:p>
-      <w:pPr>
-        <w:suppressAutoHyphens/>
-        <w:spacing w:after="0" w:line="240" w:lineRule="auto"/>
-        <w:rPr>
-          <w:rFonts w:ascii="Times New Roman" w:hAnsi="Times New Roman" w:cs="Times New Roman"/>
-        </w:rPr>
-      </w:pPr>
-    </w:p>
-    <w:p>
-      <w:pPr>
-        <w:suppressAutoHyphens/>
-        <w:spacing w:after="0" w:line="276" w:lineRule="auto"/>
-        <w:rPr>
-          <w:rFonts w:asciiTheme="majorHAnsi" w:hAnsiTheme="majorHAnsi" w:cs="Calibri Light"/>
-          <w:color w:val="2F5496" w:themeColor="accent5" w:themeShade="BF"/>
-          <w:sz w:val="24"/>
-          <w:szCs w:val="24"/>
-        </w:rPr>
-      </w:pPr>
-      <w:r>
-        <w:rPr>
-          <w:rFonts w:asciiTheme="majorHAnsi" w:hAnsiTheme="majorHAnsi" w:cs="Calibri Light"/>
-          <w:color w:val="2F5496" w:themeColor="accent5" w:themeShade="BF"/>
-          <w:sz w:val="24"/>
-          <w:szCs w:val="24"/>
-        </w:rPr>
-        <w:t>Course Objectives</w:t>
-      </w:r>
-    </w:p>
-    <w:p>
-      <w:pPr>
-        <w:rPr>
-          <w:rFonts w:ascii="Calibri Light" w:hAnsi="Calibri Light" w:cs="Helvetica"/>
-          <w:szCs w:val="24"/>
-        </w:rPr>
-      </w:pPr>
-      <w:r>
-        <w:rPr>
-          <w:rFonts w:ascii="Calibri Light" w:hAnsi="Calibri Light" w:cs="Helvetica"/>
-          <w:szCs w:val="24"/>
-        </w:rPr>
-        <w:t xml:space="preserve">This course introduces students to fundamental data science concepts and techniques, presented </w:t>
-      </w:r>
-      <w:r>
-        <w:rPr>
-          <w:rFonts w:ascii="Calibri Light" w:hAnsi="Calibri Light" w:cs="Helvetica"/>
-          <w:szCs w:val="24"/>
-        </w:rPr>
-        <w:t xml:space="preserve">through a </w:t>
-      </w:r>
-      <w:r>
-        <w:rPr>
-          <w:rFonts w:ascii="Calibri Light" w:hAnsi="Calibri Light" w:cs="Helvetica"/>
-          <w:szCs w:val="24"/>
-        </w:rPr>
-        <w:t>storytelling</w:t>
-      </w:r>
-      <w:r>
-        <w:rPr>
-          <w:rFonts w:ascii="Calibri Light" w:hAnsi="Calibri Light" w:cs="Helvetica"/>
-          <w:szCs w:val="24"/>
-        </w:rPr>
-        <w:t xml:space="preserve"> lens</w:t>
-      </w:r>
-      <w:r>
-        <w:rPr>
-          <w:rFonts w:ascii="Calibri Light" w:hAnsi="Calibri Light" w:cs="Helvetica"/>
-          <w:szCs w:val="24"/>
-        </w:rPr>
-        <w:t xml:space="preserve">.  The primary goal of this course is equip you with the </w:t>
-      </w:r>
-      <w:r>
-        <w:rPr>
-          <w:rFonts w:ascii="Calibri Light" w:hAnsi="Calibri Light" w:cs="Helvetica"/>
-          <w:szCs w:val="24"/>
-        </w:rPr>
-        <w:t xml:space="preserve">requisite </w:t>
-      </w:r>
-      <w:r>
-        <w:rPr>
-          <w:rFonts w:ascii="Calibri Light" w:hAnsi="Calibri Light" w:cs="Helvetica"/>
-          <w:szCs w:val="24"/>
-        </w:rPr>
-        <w:t xml:space="preserve">skills to tell a compelling data story.  You will first develop a working knowledge of descriptive statistics.  Second, you will acquire the skill to express that understanding in simple R programs.  And finally, you will put these newly acquired abilities to use in the production of a 4 to 6 minute data story video. </w:t>
-      </w:r>
-    </w:p>
-    <w:p>
-      <w:pPr>
-        <w:rPr>
-          <w:rFonts w:ascii="Calibri Light" w:hAnsi="Calibri Light" w:cs="Helvetica"/>
-          <w:szCs w:val="24"/>
-        </w:rPr>
-      </w:pPr>
-      <w:r>
-        <w:rPr>
-          <w:rFonts w:ascii="Calibri Light" w:hAnsi="Calibri Light" w:cs="Helvetica"/>
-          <w:szCs w:val="24"/>
-        </w:rPr>
-        <w:t xml:space="preserve">A key feature of this course is its focus on active learning.  You will learn by doing, with hands-on assignments and programming projects.  Although this class has no pre-requisites, students should have a working knowledge of basic algebra.  An interest in and/or exposure to computer programming is also helpful, though the key determinant of success </w:t>
-      </w:r>
-      <w:r>
-        <w:rPr>
-          <w:rFonts w:ascii="Calibri Light" w:hAnsi="Calibri Light" w:cs="Helvetica"/>
-          <w:szCs w:val="24"/>
-        </w:rPr>
-        <w:t>in this course</w:t>
-      </w:r>
-      <w:r>
-        <w:rPr>
-          <w:rFonts w:ascii="Calibri Light" w:hAnsi="Calibri Light" w:cs="Helvetica"/>
-          <w:szCs w:val="24"/>
-        </w:rPr>
-        <w:t xml:space="preserve"> </w:t>
-      </w:r>
-      <w:r>
-        <w:rPr>
-          <w:rFonts w:ascii="Calibri Light" w:hAnsi="Calibri Light" w:cs="Helvetica"/>
-          <w:szCs w:val="24"/>
-        </w:rPr>
-        <w:t>is</w:t>
-      </w:r>
-      <w:r>
-        <w:rPr>
-          <w:rFonts w:ascii="Calibri Light" w:hAnsi="Calibri Light" w:cs="Helvetica"/>
-          <w:szCs w:val="24"/>
-        </w:rPr>
-        <w:t xml:space="preserve"> a desire to learn through fearless experimentation.</w:t>
       </w:r>
     </w:p>
     <w:p>
@@ -1261,7 +1292,7 @@
           <w:sz w:val="22"/>
           <w:szCs w:val="22"/>
         </w:rPr>
-        <w:t xml:space="preserve">Students will be able to use null hypothesis significance testing procedures appropriately. </w:t>
+        <w:t xml:space="preserve">Students will be able to determine which statistic is appropriate in different situations. </w:t>
       </w:r>
     </w:p>
     <w:p>
@@ -1287,7 +1318,7 @@
           <w:sz w:val="22"/>
           <w:szCs w:val="22"/>
         </w:rPr>
-        <w:t xml:space="preserve">Students will demonstrate an understanding of the logic of hypothesis testing including p-values, Type I errors, Type II errors, statistical power, and effect sizes. </w:t>
+        <w:t xml:space="preserve">Students will be able to create and interpret graphs.  </w:t>
       </w:r>
     </w:p>
     <w:p>
@@ -1313,7 +1344,25 @@
           <w:sz w:val="22"/>
           <w:szCs w:val="22"/>
         </w:rPr>
-        <w:t xml:space="preserve">Students will be able to compute and interpret confidence intervals. </w:t>
+        <w:t>Students will be able</w:t>
+      </w:r>
+      <w:r>
+        <w:rPr>
+          <w:rFonts w:ascii="Calibri Light" w:hAnsi="Calibri Light" w:cs="Calibri Light"/>
+          <w:color w:val="000000"/>
+          <w:sz w:val="22"/>
+          <w:szCs w:val="22"/>
+        </w:rPr>
+        <w:t xml:space="preserve"> to generate and interpret R </w:t>
+      </w:r>
+      <w:r>
+        <w:rPr>
+          <w:rFonts w:ascii="Calibri Light" w:hAnsi="Calibri Light" w:cs="Calibri Light"/>
+          <w:color w:val="000000"/>
+          <w:sz w:val="22"/>
+          <w:szCs w:val="22"/>
+        </w:rPr>
+        <w:t xml:space="preserve">output for all of the statistics described above. </w:t>
       </w:r>
     </w:p>
     <w:p>
@@ -1339,102 +1388,6 @@
           <w:sz w:val="22"/>
           <w:szCs w:val="22"/>
         </w:rPr>
-        <w:t xml:space="preserve">Students will be able to determine which statistic is appropriate in different situations. </w:t>
-      </w:r>
-    </w:p>
-    <w:p>
-      <w:pPr>
-        <w:pStyle w:val="NormalWeb"/>
-        <w:numPr>
-          <w:ilvl w:val="0"/>
-          <w:numId w:val="5"/>
-        </w:numPr>
-        <w:spacing w:before="0" w:beforeAutospacing="0" w:after="0" w:afterAutospacing="0"/>
-        <w:ind w:left="720"/>
-        <w:rPr>
-          <w:rFonts w:ascii="Calibri Light" w:hAnsi="Calibri Light" w:cs="Calibri Light"/>
-          <w:color w:val="000000"/>
-          <w:sz w:val="22"/>
-          <w:szCs w:val="22"/>
-        </w:rPr>
-      </w:pPr>
-      <w:r>
-        <w:rPr>
-          <w:rFonts w:ascii="Calibri Light" w:hAnsi="Calibri Light" w:cs="Calibri Light"/>
-          <w:color w:val="000000"/>
-          <w:sz w:val="22"/>
-          <w:szCs w:val="22"/>
-        </w:rPr>
-        <w:t xml:space="preserve">Students will be able to create and interpret graphs.  </w:t>
-      </w:r>
-    </w:p>
-    <w:p>
-      <w:pPr>
-        <w:pStyle w:val="NormalWeb"/>
-        <w:numPr>
-          <w:ilvl w:val="0"/>
-          <w:numId w:val="5"/>
-        </w:numPr>
-        <w:spacing w:before="0" w:beforeAutospacing="0" w:after="0" w:afterAutospacing="0"/>
-        <w:ind w:left="720"/>
-        <w:rPr>
-          <w:rFonts w:ascii="Calibri Light" w:hAnsi="Calibri Light" w:cs="Calibri Light"/>
-          <w:color w:val="000000"/>
-          <w:sz w:val="22"/>
-          <w:szCs w:val="22"/>
-        </w:rPr>
-      </w:pPr>
-      <w:r>
-        <w:rPr>
-          <w:rFonts w:ascii="Calibri Light" w:hAnsi="Calibri Light" w:cs="Calibri Light"/>
-          <w:color w:val="000000"/>
-          <w:sz w:val="22"/>
-          <w:szCs w:val="22"/>
-        </w:rPr>
-        <w:t>Students will be able</w:t>
-      </w:r>
-      <w:r>
-        <w:rPr>
-          <w:rFonts w:ascii="Calibri Light" w:hAnsi="Calibri Light" w:cs="Calibri Light"/>
-          <w:color w:val="000000"/>
-          <w:sz w:val="22"/>
-          <w:szCs w:val="22"/>
-        </w:rPr>
-        <w:t xml:space="preserve"> to generate and interpret R </w:t>
-      </w:r>
-      <w:r>
-        <w:rPr>
-          <w:rFonts w:ascii="Calibri Light" w:hAnsi="Calibri Light" w:cs="Calibri Light"/>
-          <w:color w:val="000000"/>
-          <w:sz w:val="22"/>
-          <w:szCs w:val="22"/>
-        </w:rPr>
-        <w:t xml:space="preserve">output for all of the statistics described above. </w:t>
-      </w:r>
-    </w:p>
-    <w:p>
-      <w:pPr>
-        <w:pStyle w:val="NormalWeb"/>
-        <w:numPr>
-          <w:ilvl w:val="0"/>
-          <w:numId w:val="5"/>
-        </w:numPr>
-        <w:spacing w:before="0" w:beforeAutospacing="0" w:after="0" w:afterAutospacing="0"/>
-        <w:ind w:left="720"/>
-        <w:rPr>
-          <w:rFonts w:ascii="Calibri Light" w:hAnsi="Calibri Light" w:cs="Calibri Light"/>
-          <w:color w:val="000000"/>
-          <w:sz w:val="22"/>
-          <w:szCs w:val="22"/>
-        </w:rPr>
-      </w:pPr>
-      <w:r>
-        <w:rPr>
-          <w:rFonts w:ascii="Calibri Light" w:hAnsi="Calibri Light" w:cs="Calibri Light"/>
-          <w:color w:val="000000"/>
-          <w:sz w:val="22"/>
-          <w:szCs w:val="22"/>
-        </w:rPr>
         <w:t xml:space="preserve">Students will appreciate the </w:t>
       </w:r>
       <w:r>
@@ -1870,7 +1823,13 @@
         <w:rPr>
           <w:rFonts w:ascii="Calibri Light" w:hAnsi="Calibri Light" w:cs="Calibri Light"/>
         </w:rPr>
-        <w:t xml:space="preserve">150 </w:t>
+        <w:t>100</w:t>
+      </w:r>
+      <w:r>
+        <w:rPr>
+          <w:rFonts w:ascii="Calibri Light" w:hAnsi="Calibri Light" w:cs="Calibri Light"/>
+        </w:rPr>
+        <w:t xml:space="preserve"> </w:t>
       </w:r>
       <w:r>
         <w:rPr>
@@ -1920,7 +1879,7 @@
           <w:sz w:val="24"/>
           <w:szCs w:val="24"/>
         </w:rPr>
-        <w:t>and Practice Exams</w:t>
+        <w:t>and Chapter Quizzes</w:t>
       </w:r>
     </w:p>
     <w:p>
@@ -1934,7 +1893,19 @@
         <w:rPr>
           <w:rFonts w:ascii="Calibri Light" w:hAnsi="Calibri Light" w:cs="Calibri Light"/>
         </w:rPr>
-        <w:t xml:space="preserve">The activities in this course will prepare you for exams.  You will be able to finish many activities during class but you will be expected to complete activities outside of class. All of the answers to these activities will be provided on </w:t>
+        <w:t>The activities in this c</w:t>
+      </w:r>
+      <w:r>
+        <w:rPr>
+          <w:rFonts w:ascii="Calibri Light" w:hAnsi="Calibri Light" w:cs="Calibri Light"/>
+        </w:rPr>
+        <w:t>ourse will prepare you for the chapter quizzes</w:t>
+      </w:r>
+      <w:r>
+        <w:rPr>
+          <w:rFonts w:ascii="Calibri Light" w:hAnsi="Calibri Light" w:cs="Calibri Light"/>
+        </w:rPr>
+        <w:t xml:space="preserve">.  You will be able to finish many activities during class but you will be expected to complete activities outside of class. All of the answers to these activities will be provided on </w:t>
       </w:r>
       <w:r>
         <w:rPr>
@@ -2046,34 +2017,19 @@
         <w:rPr>
           <w:rFonts w:ascii="Calibri Light" w:hAnsi="Calibri Light" w:cs="Calibri Light"/>
         </w:rPr>
-        <w:t xml:space="preserve">. If you turn in your activity on time, complete, and with your work shown, you will earn full credit for that assignment. If it is only partially complete, your </w:t>
-      </w:r>
-      <w:r>
-        <w:rPr>
-          <w:rFonts w:ascii="Calibri Light" w:hAnsi="Calibri Light" w:cs="Calibri Light"/>
-        </w:rPr>
-        <w:lastRenderedPageBreak/>
-        <w:t xml:space="preserve">work is not shown, or it is turned in late, you will receive partial credit. </w:t>
-      </w:r>
-      <w:r>
-        <w:rPr>
-          <w:rFonts w:ascii="Calibri Light" w:hAnsi="Calibri Light" w:cs="Calibri Light"/>
-        </w:rPr>
-        <w:t xml:space="preserve">Under extenuating circumstances, extensions may be given, but only if I approve the extension in advance. </w:t>
-      </w:r>
-      <w:r>
-        <w:rPr>
-          <w:rFonts w:ascii="Calibri Light" w:hAnsi="Calibri Light" w:cs="Calibri Light"/>
-          <w:i/>
-          <w:u w:val="single"/>
-        </w:rPr>
-        <w:t>Under no circumstances will activities be accepted after the exam covering that chapter was given</w:t>
-      </w:r>
-      <w:r>
-        <w:rPr>
-          <w:rFonts w:ascii="Calibri Light" w:hAnsi="Calibri Light" w:cs="Calibri Light"/>
-        </w:rPr>
-        <w:t>.</w:t>
+        <w:t xml:space="preserve">. If you turn in your activity on time, complete, and with your work shown, you will earn full credit for that assignment. If it is only partially complete, your work is not shown, or it is turned in late, you will receive partial credit. </w:t>
+      </w:r>
+      <w:r>
+        <w:rPr>
+          <w:rFonts w:ascii="Calibri Light" w:hAnsi="Calibri Light" w:cs="Calibri Light"/>
+        </w:rPr>
+        <w:t>Under extenuating circumstances, extensions may be given, but only if I ap</w:t>
+      </w:r>
+      <w:r>
+        <w:rPr>
+          <w:rFonts w:ascii="Calibri Light" w:hAnsi="Calibri Light" w:cs="Calibri Light"/>
+        </w:rPr>
+        <w:t>prove the extension in advance.</w:t>
       </w:r>
     </w:p>
     <w:p>
@@ -2095,85 +2051,6 @@
         <w:rPr>
           <w:rFonts w:ascii="Calibri Light" w:hAnsi="Calibri Light" w:cs="Calibri Light"/>
         </w:rPr>
-        <w:t>I have structu</w:t>
-      </w:r>
-      <w:r>
-        <w:rPr>
-          <w:rFonts w:ascii="Calibri Light" w:hAnsi="Calibri Light" w:cs="Calibri Light"/>
-        </w:rPr>
-        <w:t xml:space="preserve">red this course so that </w:t>
-      </w:r>
-      <w:r>
-        <w:rPr>
-          <w:rFonts w:ascii="Calibri Light" w:hAnsi="Calibri Light" w:cs="Calibri Light"/>
-        </w:rPr>
-        <w:t>you will take a practice exam before the actual exam. This will give you time to determine what you understand and what you still need to work on. If the practice test does not go well, I encourage you to review the material that you missed and then do the chap</w:t>
-      </w:r>
-      <w:r>
-        <w:rPr>
-          <w:rFonts w:ascii="Calibri Light" w:hAnsi="Calibri Light" w:cs="Calibri Light"/>
-        </w:rPr>
-        <w:t>ter practice tests on Canvas</w:t>
-      </w:r>
-      <w:r>
-        <w:rPr>
-          <w:rFonts w:ascii="Calibri Light" w:hAnsi="Calibri Light" w:cs="Calibri Light"/>
-        </w:rPr>
-        <w:t xml:space="preserve">. I have also scheduled the exams so that you have five days between taking the practice exam and taking the graded exam. This gives you ample opportunity to review, meet with me, and/or seek help from a tutor. </w:t>
-      </w:r>
-      <w:r>
-        <w:rPr>
-          <w:rFonts w:ascii="Calibri Light" w:hAnsi="Calibri Light" w:cs="Calibri Light"/>
-        </w:rPr>
-        <w:t xml:space="preserve">Unit sample exams must be taken </w:t>
-      </w:r>
-      <w:r>
-        <w:rPr>
-          <w:rFonts w:ascii="Calibri Light" w:hAnsi="Calibri Light" w:cs="Calibri Light"/>
-          <w:u w:val="single"/>
-        </w:rPr>
-        <w:t xml:space="preserve">on the day listed on the syllabus. </w:t>
-      </w:r>
-      <w:r>
-        <w:rPr>
-          <w:rFonts w:ascii="Calibri Light" w:hAnsi="Calibri Light" w:cs="Calibri Light"/>
-        </w:rPr>
-        <w:t xml:space="preserve">Under extenuating circumstances, extensions may be given, but only if I approve the extension in advance. </w:t>
-      </w:r>
-      <w:r>
-        <w:rPr>
-          <w:rFonts w:ascii="Calibri Light" w:hAnsi="Calibri Light" w:cs="Calibri Light"/>
-          <w:i/>
-          <w:u w:val="single"/>
-        </w:rPr>
-        <w:t xml:space="preserve"> Under no circumstances will practice exams be accepted after the exam covering that chapter was given</w:t>
-      </w:r>
-      <w:r>
-        <w:rPr>
-          <w:rFonts w:ascii="Calibri Light" w:hAnsi="Calibri Light" w:cs="Calibri Light"/>
-        </w:rPr>
-        <w:t>.</w:t>
-      </w:r>
-    </w:p>
-    <w:p>
-      <w:pPr>
-        <w:spacing w:after="0" w:line="240" w:lineRule="auto"/>
-        <w:rPr>
-          <w:rFonts w:ascii="Calibri Light" w:hAnsi="Calibri Light" w:cs="Calibri Light"/>
-        </w:rPr>
-      </w:pPr>
-    </w:p>
-    <w:p>
-      <w:pPr>
-        <w:spacing w:after="0" w:line="240" w:lineRule="auto"/>
-        <w:rPr>
-          <w:rFonts w:ascii="Calibri Light" w:hAnsi="Calibri Light" w:cs="Calibri Light"/>
-        </w:rPr>
-      </w:pPr>
-      <w:r>
-        <w:rPr>
-          <w:rFonts w:ascii="Calibri Light" w:hAnsi="Calibri Light" w:cs="Calibri Light"/>
-        </w:rPr>
         <w:t>At the end of the course, activities</w:t>
       </w:r>
       <w:r>
@@ -2186,13 +2063,25 @@
         <w:rPr>
           <w:rFonts w:ascii="Calibri Light" w:hAnsi="Calibri Light" w:cs="Calibri Light"/>
         </w:rPr>
-        <w:t xml:space="preserve">and practice exams </w:t>
-      </w:r>
-      <w:r>
-        <w:rPr>
-          <w:rFonts w:ascii="Calibri Light" w:hAnsi="Calibri Light" w:cs="Calibri Light"/>
-        </w:rPr>
-        <w:t>will be worth 250 points</w:t>
+        <w:t>and chapter quizzes</w:t>
+      </w:r>
+      <w:r>
+        <w:rPr>
+          <w:rFonts w:ascii="Calibri Light" w:hAnsi="Calibri Light" w:cs="Calibri Light"/>
+        </w:rPr>
+        <w:t xml:space="preserve"> </w:t>
+      </w:r>
+      <w:r>
+        <w:rPr>
+          <w:rFonts w:ascii="Calibri Light" w:hAnsi="Calibri Light" w:cs="Calibri Light"/>
+        </w:rPr>
+        <w:t>will be worth 100</w:t>
+      </w:r>
+      <w:r>
+        <w:rPr>
+          <w:rFonts w:ascii="Calibri Light" w:hAnsi="Calibri Light" w:cs="Calibri Light"/>
+        </w:rPr>
+        <w:t xml:space="preserve"> points</w:t>
       </w:r>
       <w:r>
         <w:rPr>
@@ -2230,7 +2119,7 @@
           <w:sz w:val="24"/>
           <w:szCs w:val="24"/>
         </w:rPr>
-        <w:t>Coding Activities</w:t>
+        <w:t>Coding Assignments</w:t>
       </w:r>
     </w:p>
     <w:p>
@@ -2569,6 +2458,162 @@
           <w:rFonts w:ascii="Times New Roman" w:hAnsi="Times New Roman" w:cs="Times New Roman"/>
         </w:rPr>
       </w:pPr>
+    </w:p>
+    <w:p>
+      <w:pPr>
+        <w:spacing w:after="120" w:line="240" w:lineRule="auto"/>
+        <w:rPr>
+          <w:rFonts w:asciiTheme="majorHAnsi" w:eastAsia="Calibri" w:hAnsiTheme="majorHAnsi" w:cs="Calibri"/>
+          <w:b/>
+          <w:i/>
+          <w:color w:val="1F3864" w:themeColor="accent5" w:themeShade="80"/>
+          <w:sz w:val="24"/>
+          <w:szCs w:val="24"/>
+        </w:rPr>
+      </w:pPr>
+      <w:r>
+        <w:rPr>
+          <w:rStyle w:val="Heading3Char"/>
+          <w:rFonts w:asciiTheme="majorHAnsi" w:eastAsiaTheme="majorEastAsia" w:hAnsiTheme="majorHAnsi"/>
+          <w:b w:val="0"/>
+          <w:color w:val="1F3864" w:themeColor="accent5" w:themeShade="80"/>
+          <w:sz w:val="24"/>
+          <w:szCs w:val="24"/>
+        </w:rPr>
+        <w:t>Data Story Presentation</w:t>
+      </w:r>
+    </w:p>
+    <w:p>
+      <w:pPr>
+        <w:spacing w:after="120" w:line="240" w:lineRule="auto"/>
+        <w:rPr>
+          <w:rFonts w:ascii="Calibri Light" w:hAnsi="Calibri Light"/>
+        </w:rPr>
+      </w:pPr>
+      <w:r>
+        <w:rPr>
+          <w:rFonts w:ascii="Calibri Light" w:hAnsi="Calibri Light"/>
+        </w:rPr>
+        <w:t>The</w:t>
+      </w:r>
+      <w:r>
+        <w:rPr>
+          <w:rFonts w:ascii="Calibri Light" w:hAnsi="Calibri Light"/>
+        </w:rPr>
+        <w:t xml:space="preserve"> data story presentation is an important </w:t>
+      </w:r>
+      <w:r>
+        <w:rPr>
+          <w:rFonts w:ascii="Calibri Light" w:hAnsi="Calibri Light"/>
+        </w:rPr>
+        <w:t>assignment that accounts for almost a quarter</w:t>
+      </w:r>
+      <w:r>
+        <w:rPr>
+          <w:rFonts w:ascii="Calibri Light" w:hAnsi="Calibri Light"/>
+        </w:rPr>
+        <w:t xml:space="preserve"> of your final grade, or 100 points.  To accomplish this assignment, you </w:t>
+      </w:r>
+      <w:r>
+        <w:rPr>
+          <w:rFonts w:ascii="Calibri Light" w:hAnsi="Calibri Light"/>
+        </w:rPr>
+        <w:t>must create a short video of 4 to 6</w:t>
+      </w:r>
+      <w:r>
+        <w:rPr>
+          <w:rFonts w:ascii="Calibri Light" w:hAnsi="Calibri Light"/>
+        </w:rPr>
+        <w:t xml:space="preserve"> minutes where you present a data story.  It is important that you </w:t>
+      </w:r>
+      <w:r>
+        <w:rPr>
+          <w:rFonts w:ascii="Calibri Light" w:hAnsi="Calibri Light"/>
+          <w:u w:val="single"/>
+        </w:rPr>
+        <w:t>carefully</w:t>
+      </w:r>
+      <w:r>
+        <w:rPr>
+          <w:rFonts w:ascii="Calibri Light" w:hAnsi="Calibri Light"/>
+        </w:rPr>
+        <w:t xml:space="preserve"> review the </w:t>
+      </w:r>
+      <w:r>
+        <w:rPr>
+          <w:rFonts w:ascii="Calibri Light" w:hAnsi="Calibri Light"/>
+        </w:rPr>
+        <w:t xml:space="preserve">mini-project </w:t>
+      </w:r>
+      <w:r>
+        <w:rPr>
+          <w:rFonts w:ascii="Calibri Light" w:hAnsi="Calibri Light"/>
+        </w:rPr>
+        <w:t>presentation rubric as your final grade on this assignment will be based on the criteria listed in that document.  The a</w:t>
+      </w:r>
+      <w:r>
+        <w:rPr>
+          <w:rFonts w:ascii="Calibri Light" w:hAnsi="Calibri Light"/>
+        </w:rPr>
+        <w:t xml:space="preserve">nalysis presented in this </w:t>
+      </w:r>
+      <w:r>
+        <w:rPr>
+          <w:rFonts w:ascii="Calibri Light" w:hAnsi="Calibri Light"/>
+        </w:rPr>
+        <w:t xml:space="preserve">video must be yours alone and not a derivative.  In other words, do not create a mashup of videos from the internet and submit that as your presentation.  </w:t>
+      </w:r>
+    </w:p>
+    <w:p>
+      <w:pPr>
+        <w:rPr>
+          <w:rFonts w:ascii="Calibri Light" w:hAnsi="Calibri Light"/>
+        </w:rPr>
+      </w:pPr>
+      <w:r>
+        <w:rPr>
+          <w:rFonts w:ascii="Calibri Light" w:hAnsi="Calibri Light"/>
+        </w:rPr>
+        <w:t>B</w:t>
+      </w:r>
+      <w:r>
+        <w:rPr>
+          <w:rFonts w:ascii="Calibri Light" w:hAnsi="Calibri Light"/>
+        </w:rPr>
+        <w:t>e sure to reference and properly use the descriptive statistical concepts you learned from th</w:t>
+      </w:r>
+      <w:r>
+        <w:rPr>
+          <w:rFonts w:ascii="Calibri Light" w:hAnsi="Calibri Light"/>
+        </w:rPr>
+        <w:t>e assigned readings.  Y</w:t>
+      </w:r>
+      <w:r>
+        <w:rPr>
+          <w:rFonts w:ascii="Calibri Light" w:hAnsi="Calibri Light"/>
+        </w:rPr>
+        <w:t>ou do not need to use every concept, just those that are pertinent to your story’s narrative.  Above all else, keep it simple.  Keep it clear.</w:t>
+      </w:r>
+    </w:p>
+    <w:p>
+      <w:pPr>
+        <w:rPr>
+          <w:rFonts w:ascii="Calibri Light" w:hAnsi="Calibri Light"/>
+        </w:rPr>
+      </w:pPr>
+      <w:r>
+        <w:rPr>
+          <w:rFonts w:ascii="Calibri Light" w:hAnsi="Calibri Light"/>
+        </w:rPr>
+        <w:t xml:space="preserve">In order to succeed on this assignment, you’ll need to find an interesting dataset to explore.  You might even decide to join two datasets.  The choice of data and the method of analysis is completely up to you.  However, I encourage you to identify an interesting dataset as soon as possible.  Do not wait to do this until the day before the assignment is due!  It is vital that you begin work on this assignment right away because you must submit all of your exploratory data analysis code at the time you submit your data story video.  I want to see the code you wrote to explore your dataset(s) and create the graphics in your video </w:t>
+      </w:r>
+      <w:r>
+        <w:rPr>
+          <w:rFonts w:ascii="Calibri Light" w:hAnsi="Calibri Light"/>
+        </w:rPr>
+        <w:lastRenderedPageBreak/>
+        <w:t>presentation.  Doing quality data analysis requires time – periods of exploration interspersed with moments of reflection – so you’ll want to budget adequate time for this assignment.</w:t>
+      </w:r>
     </w:p>
     <w:p>
       <w:pPr>
@@ -2618,7 +2663,19 @@
         <w:rPr>
           <w:rFonts w:ascii="Calibri Light" w:hAnsi="Calibri Light" w:cs="Calibri Light"/>
         </w:rPr>
-        <w:t xml:space="preserve"> be based on activities and chapter quizzes (200 points as a set), </w:t>
+        <w:t xml:space="preserve"> be based on a</w:t>
+      </w:r>
+      <w:r>
+        <w:rPr>
+          <w:rFonts w:ascii="Calibri Light" w:hAnsi="Calibri Light" w:cs="Calibri Light"/>
+        </w:rPr>
+        <w:t>ctivities and chapter quizzes (1</w:t>
+      </w:r>
+      <w:r>
+        <w:rPr>
+          <w:rFonts w:ascii="Calibri Light" w:hAnsi="Calibri Light" w:cs="Calibri Light"/>
+        </w:rPr>
+        <w:t xml:space="preserve">00 points as a set), </w:t>
       </w:r>
       <w:r>
         <w:rPr>
@@ -2654,7 +2711,13 @@
         <w:rPr>
           <w:rFonts w:ascii="Calibri Light" w:hAnsi="Calibri Light" w:cs="Calibri Light"/>
         </w:rPr>
-        <w:t>ssignments (150</w:t>
+        <w:t>ssignments (10</w:t>
+      </w:r>
+      <w:r>
+        <w:rPr>
+          <w:rFonts w:ascii="Calibri Light" w:hAnsi="Calibri Light" w:cs="Calibri Light"/>
+        </w:rPr>
+        <w:t>0</w:t>
       </w:r>
       <w:r>
         <w:rPr>
@@ -2684,12 +2747,6 @@
         <w:rPr>
           <w:rFonts w:ascii="Calibri Light" w:hAnsi="Calibri Light" w:cs="Calibri Light"/>
         </w:rPr>
-        <w:t xml:space="preserve">and </w:t>
-      </w:r>
-      <w:r>
-        <w:rPr>
-          <w:rFonts w:ascii="Calibri Light" w:hAnsi="Calibri Light" w:cs="Calibri Light"/>
-        </w:rPr>
         <w:t>d</w:t>
       </w:r>
       <w:r>
@@ -2698,13 +2755,11 @@
         </w:rPr>
         <w:t>iscussion forum participation (70 points)</w:t>
       </w:r>
-      <w:bookmarkStart w:id="0" w:name="_GoBack"/>
-      <w:bookmarkEnd w:id="0"/>
-      <w:r>
-        <w:rPr>
-          <w:rFonts w:ascii="Calibri Light" w:hAnsi="Calibri Light" w:cs="Calibri Light"/>
-        </w:rPr>
-        <w:t xml:space="preserve">. </w:t>
+      <w:r>
+        <w:rPr>
+          <w:rFonts w:ascii="Calibri Light" w:hAnsi="Calibri Light" w:cs="Calibri Light"/>
+        </w:rPr>
+        <w:t>, and final data story video (150) points.</w:t>
       </w:r>
       <w:r>
         <w:rPr>
@@ -2725,7 +2780,6 @@
         <w:rPr>
           <w:rFonts w:ascii="Calibri Light" w:hAnsi="Calibri Light" w:cs="Calibri Light"/>
         </w:rPr>
-        <w:lastRenderedPageBreak/>
         <w:t>Your final grade will be the percent of p</w:t>
       </w:r>
       <w:r>
@@ -3118,7 +3172,13 @@
         <w:rPr>
           <w:rFonts w:ascii="Calibri Light" w:hAnsi="Calibri Light" w:cs="Calibri Light"/>
         </w:rPr>
-        <w:t xml:space="preserve">50) + </w:t>
+        <w:t>0</w:t>
+      </w:r>
+      <w:r>
+        <w:rPr>
+          <w:rFonts w:ascii="Calibri Light" w:hAnsi="Calibri Light" w:cs="Calibri Light"/>
+        </w:rPr>
+        <w:t xml:space="preserve">0) + </w:t>
       </w:r>
       <w:r>
         <w:rPr>
@@ -3148,7 +3208,13 @@
         <w:rPr>
           <w:rFonts w:ascii="Calibri Light" w:hAnsi="Calibri Light" w:cs="Calibri Light"/>
         </w:rPr>
-        <w:t>R coding assignme</w:t>
+        <w:t>Coding A</w:t>
+      </w:r>
+      <w:r>
+        <w:rPr>
+          <w:rFonts w:ascii="Calibri Light" w:hAnsi="Calibri Light" w:cs="Calibri Light"/>
+        </w:rPr>
+        <w:t>ssignme</w:t>
       </w:r>
       <w:r>
         <w:rPr>
@@ -3347,7 +3413,13 @@
               <w:rPr>
                 <w:rFonts w:ascii="Calibri Light" w:hAnsi="Calibri Light" w:cs="Calibri Light"/>
               </w:rPr>
-              <w:t>200</w:t>
+              <w:t>1</w:t>
+            </w:r>
+            <w:r>
+              <w:rPr>
+                <w:rFonts w:ascii="Calibri Light" w:hAnsi="Calibri Light" w:cs="Calibri Light"/>
+              </w:rPr>
+              <w:t>00</w:t>
             </w:r>
           </w:p>
         </w:tc>
@@ -3366,7 +3438,7 @@
               <w:rPr>
                 <w:rFonts w:ascii="Calibri Light" w:hAnsi="Calibri Light" w:cs="Calibri Light"/>
               </w:rPr>
-              <w:t>28</w:t>
+              <w:t>22</w:t>
             </w:r>
           </w:p>
         </w:tc>
@@ -3431,7 +3503,7 @@
               <w:rPr>
                 <w:rFonts w:ascii="Calibri Light" w:hAnsi="Calibri Light" w:cs="Calibri Light"/>
               </w:rPr>
-              <w:t>28</w:t>
+              <w:t>22</w:t>
             </w:r>
           </w:p>
         </w:tc>
@@ -3471,7 +3543,13 @@
               <w:rPr>
                 <w:rFonts w:ascii="Calibri Light" w:hAnsi="Calibri Light" w:cs="Calibri Light"/>
               </w:rPr>
-              <w:t>150</w:t>
+              <w:t>10</w:t>
+            </w:r>
+            <w:r>
+              <w:rPr>
+                <w:rFonts w:ascii="Calibri Light" w:hAnsi="Calibri Light" w:cs="Calibri Light"/>
+              </w:rPr>
+              <w:t>0</w:t>
             </w:r>
           </w:p>
         </w:tc>
@@ -3490,7 +3568,7 @@
               <w:rPr>
                 <w:rFonts w:ascii="Calibri Light" w:hAnsi="Calibri Light" w:cs="Calibri Light"/>
               </w:rPr>
-              <w:t>21</w:t>
+              <w:t>22</w:t>
             </w:r>
           </w:p>
         </w:tc>
@@ -3549,7 +3627,7 @@
               <w:rPr>
                 <w:rFonts w:ascii="Calibri Light" w:hAnsi="Calibri Light" w:cs="Calibri Light"/>
               </w:rPr>
-              <w:t>15</w:t>
+              <w:t>18</w:t>
             </w:r>
           </w:p>
         </w:tc>
@@ -3614,7 +3692,7 @@
               <w:rPr>
                 <w:rFonts w:ascii="Calibri Light" w:hAnsi="Calibri Light" w:cs="Calibri Light"/>
               </w:rPr>
-              <w:t>8</w:t>
+              <w:t>16</w:t>
             </w:r>
           </w:p>
         </w:tc>
@@ -3809,6 +3887,26 @@
           <w:sz w:val="24"/>
           <w:szCs w:val="24"/>
         </w:rPr>
+        <w:br w:type="page"/>
+      </w:r>
+    </w:p>
+    <w:p>
+      <w:pPr>
+        <w:rPr>
+          <w:rFonts w:asciiTheme="majorHAnsi" w:hAnsiTheme="majorHAnsi" w:cstheme="majorHAnsi"/>
+          <w:color w:val="2F5496" w:themeColor="accent5" w:themeShade="BF"/>
+          <w:sz w:val="24"/>
+          <w:szCs w:val="24"/>
+        </w:rPr>
+      </w:pPr>
+      <w:r>
+        <w:rPr>
+          <w:rFonts w:asciiTheme="majorHAnsi" w:hAnsiTheme="majorHAnsi" w:cstheme="majorHAnsi"/>
+          <w:color w:val="2F5496" w:themeColor="accent5" w:themeShade="BF"/>
+          <w:sz w:val="24"/>
+          <w:szCs w:val="24"/>
+        </w:rPr>
+        <w:lastRenderedPageBreak/>
         <w:t>Course Schedule &amp; Assignment Due Dates</w:t>
       </w:r>
     </w:p>
@@ -4470,7 +4568,6 @@
                 <w:sz w:val="20"/>
                 <w:szCs w:val="20"/>
               </w:rPr>
-              <w:lastRenderedPageBreak/>
               <w:t>Practice Exam and Review</w:t>
             </w:r>
             <w:r>
@@ -4503,7 +4600,6 @@
                 <w:sz w:val="20"/>
                 <w:szCs w:val="20"/>
               </w:rPr>
-              <w:lastRenderedPageBreak/>
               <w:t>Week 5</w:t>
             </w:r>
           </w:p>
@@ -6238,6 +6334,7 @@
                 <w:sz w:val="20"/>
                 <w:szCs w:val="20"/>
               </w:rPr>
+              <w:lastRenderedPageBreak/>
               <w:t>Activity 13-3 (R)</w:t>
             </w:r>
           </w:p>
@@ -6262,6 +6359,7 @@
                 <w:sz w:val="20"/>
                 <w:szCs w:val="20"/>
               </w:rPr>
+              <w:lastRenderedPageBreak/>
               <w:t>Week 15</w:t>
             </w:r>
           </w:p>
@@ -6580,7 +6678,6 @@
           <w:sz w:val="24"/>
           <w:szCs w:val="24"/>
         </w:rPr>
-        <w:lastRenderedPageBreak/>
         <w:t>Online Course Evaluations</w:t>
       </w:r>
     </w:p>
@@ -7019,36 +7116,43 @@
     </w:p>
     <w:p>
       <w:pPr>
-        <w:widowControl w:val="0"/>
-        <w:autoSpaceDE w:val="0"/>
-        <w:autoSpaceDN w:val="0"/>
-        <w:adjustRightInd w:val="0"/>
-        <w:spacing w:beforeLines="60" w:before="144" w:after="0" w:line="240" w:lineRule="auto"/>
-        <w:rPr>
-          <w:rFonts w:asciiTheme="majorHAnsi" w:hAnsiTheme="majorHAnsi" w:cstheme="majorHAnsi"/>
-          <w:color w:val="000000"/>
-        </w:rPr>
-      </w:pPr>
-    </w:p>
-    <w:p>
-      <w:pPr>
-        <w:pStyle w:val="Heading2"/>
-        <w:spacing w:beforeLines="60" w:before="144" w:line="240" w:lineRule="auto"/>
+        <w:rPr>
+          <w:rFonts w:asciiTheme="majorHAnsi" w:eastAsiaTheme="majorEastAsia" w:hAnsiTheme="majorHAnsi" w:cstheme="majorHAnsi"/>
+          <w:color w:val="2F5496" w:themeColor="accent5" w:themeShade="BF"/>
+          <w:sz w:val="24"/>
+          <w:szCs w:val="24"/>
+        </w:rPr>
+      </w:pPr>
+      <w:bookmarkStart w:id="4" w:name="_Toc347753164"/>
+      <w:r>
         <w:rPr>
           <w:rFonts w:cstheme="majorHAnsi"/>
           <w:color w:val="2F5496" w:themeColor="accent5" w:themeShade="BF"/>
           <w:sz w:val="24"/>
           <w:szCs w:val="24"/>
         </w:rPr>
-      </w:pPr>
-      <w:bookmarkStart w:id="4" w:name="_Toc347753164"/>
-      <w:r>
+        <w:br w:type="page"/>
+      </w:r>
+    </w:p>
+    <w:p>
+      <w:pPr>
+        <w:pStyle w:val="Heading2"/>
+        <w:spacing w:beforeLines="60" w:before="144" w:line="240" w:lineRule="auto"/>
         <w:rPr>
           <w:rFonts w:cstheme="majorHAnsi"/>
           <w:color w:val="2F5496" w:themeColor="accent5" w:themeShade="BF"/>
           <w:sz w:val="24"/>
           <w:szCs w:val="24"/>
         </w:rPr>
+      </w:pPr>
+      <w:r>
+        <w:rPr>
+          <w:rFonts w:cstheme="majorHAnsi"/>
+          <w:color w:val="2F5496" w:themeColor="accent5" w:themeShade="BF"/>
+          <w:sz w:val="24"/>
+          <w:szCs w:val="24"/>
+        </w:rPr>
+        <w:lastRenderedPageBreak/>
         <w:t>Academic Resources</w:t>
       </w:r>
       <w:bookmarkEnd w:id="4"/>
@@ -7213,40 +7317,14 @@
           <w:iCs/>
           <w:color w:val="000000"/>
         </w:rPr>
-        <w:t xml:space="preserve">Writing Studio, 302 </w:t>
-      </w:r>
-      <w:proofErr w:type="spellStart"/>
-      <w:r>
-        <w:rPr>
-          <w:rFonts w:asciiTheme="majorHAnsi" w:hAnsiTheme="majorHAnsi" w:cstheme="majorHAnsi"/>
-          <w:iCs/>
-          <w:color w:val="000000"/>
-        </w:rPr>
-        <w:t>Tigert</w:t>
-      </w:r>
-      <w:proofErr w:type="spellEnd"/>
-      <w:r>
-        <w:rPr>
-          <w:rFonts w:asciiTheme="majorHAnsi" w:hAnsiTheme="majorHAnsi" w:cstheme="majorHAnsi"/>
-          <w:iCs/>
-          <w:color w:val="000000"/>
-        </w:rPr>
-        <w:t xml:space="preserve"> Hall, </w:t>
+        <w:t xml:space="preserve">Writing Studio, 302 Tigert Hall, </w:t>
       </w:r>
       <w:r>
         <w:rPr>
           <w:rFonts w:asciiTheme="majorHAnsi" w:hAnsiTheme="majorHAnsi" w:cstheme="majorHAnsi"/>
           <w:color w:val="000000"/>
         </w:rPr>
-        <w:t xml:space="preserve">846-1138. Help brainstorming, formatting, and writing papers. </w:t>
-      </w:r>
-      <w:r>
-        <w:rPr>
-          <w:rFonts w:asciiTheme="majorHAnsi" w:hAnsiTheme="majorHAnsi" w:cstheme="majorHAnsi"/>
-          <w:color w:val="000000"/>
-        </w:rPr>
-        <w:lastRenderedPageBreak/>
-        <w:t>http://writing.ufl.edu/writing-studio/</w:t>
+        <w:t>846-1138. Help brainstorming, formatting, and writing papers. http://writing.ufl.edu/writing-studio/</w:t>
       </w:r>
     </w:p>
     <w:p>
@@ -7587,7 +7665,14 @@
         <w:rPr>
           <w:rFonts w:asciiTheme="majorHAnsi" w:hAnsiTheme="majorHAnsi" w:cstheme="majorHAnsi"/>
         </w:rPr>
-        <w:t>If this does not help the University encourages the students who wish to file a written complaint to submit that complaint directly to the department that manages that course. If a problem really persists and cannot be resolved by communicating with the instructor and the department, contact… for</w:t>
+        <w:t xml:space="preserve">If this does not help the University encourages the students who wish to file a written complaint to submit that complaint directly to the department that manages that course. If a problem really persists and cannot </w:t>
+      </w:r>
+      <w:r>
+        <w:rPr>
+          <w:rFonts w:asciiTheme="majorHAnsi" w:hAnsiTheme="majorHAnsi" w:cstheme="majorHAnsi"/>
+        </w:rPr>
+        <w:lastRenderedPageBreak/>
+        <w:t>be resolved by communicating with the instructor and the department, contact… for</w:t>
       </w:r>
     </w:p>
     <w:p>
@@ -12417,7 +12502,7 @@
 </file>
 
 <file path=customXml/itemProps1.xml><?xml version="1.0" encoding="utf-8"?>
-<ds:datastoreItem xmlns:ds="http://schemas.openxmlformats.org/officeDocument/2006/customXml" ds:itemID="{8D5FEA5B-4CDE-4A96-91A3-856D8CCCD3E5}">
+<ds:datastoreItem xmlns:ds="http://schemas.openxmlformats.org/officeDocument/2006/customXml" ds:itemID="{68A220A1-A87F-4D3B-9C53-90F846AE948A}">
   <ds:schemaRefs>
     <ds:schemaRef ds:uri="http://schemas.openxmlformats.org/officeDocument/2006/bibliography"/>
   </ds:schemaRefs>

</xml_diff>